<commit_message>
Se termina el tema 8 de interfaces.
</commit_message>
<xml_diff>
--- a/DESARROLLO_INTERFACES_WEB/UT7/PREGUNTAS/PREGUNTA-T7.docx
+++ b/DESARROLLO_INTERFACES_WEB/UT7/PREGUNTAS/PREGUNTA-T7.docx
@@ -130,9 +130,103 @@
         </w:drawing>
       </w:r>
     </w:p>
+    <w:p>
+      <w:pPr>
+        <w:rPr>
+          <w:lang w:val="es-ES_tradnl"/>
+        </w:rPr>
+      </w:pPr>
+      <w:r>
+        <w:rPr>
+          <w:noProof/>
+        </w:rPr>
+        <w:drawing>
+          <wp:inline distT="0" distB="0" distL="0" distR="0" wp14:anchorId="5A262997" wp14:editId="05166C49">
+            <wp:extent cx="6188710" cy="972185"/>
+            <wp:effectExtent l="0" t="0" r="2540" b="0"/>
+            <wp:docPr id="948497260" name="Imagen 1" descr="Aplicación&#10;&#10;El contenido generado por IA puede ser incorrecto."/>
+            <wp:cNvGraphicFramePr>
+              <a:graphicFrameLocks xmlns:a="http://schemas.openxmlformats.org/drawingml/2006/main" noChangeAspect="1"/>
+            </wp:cNvGraphicFramePr>
+            <a:graphic xmlns:a="http://schemas.openxmlformats.org/drawingml/2006/main">
+              <a:graphicData uri="http://schemas.openxmlformats.org/drawingml/2006/picture">
+                <pic:pic xmlns:pic="http://schemas.openxmlformats.org/drawingml/2006/picture">
+                  <pic:nvPicPr>
+                    <pic:cNvPr id="948497260" name="Imagen 1" descr="Aplicación&#10;&#10;El contenido generado por IA puede ser incorrecto."/>
+                    <pic:cNvPicPr/>
+                  </pic:nvPicPr>
+                  <pic:blipFill>
+                    <a:blip r:embed="rId8"/>
+                    <a:stretch>
+                      <a:fillRect/>
+                    </a:stretch>
+                  </pic:blipFill>
+                  <pic:spPr>
+                    <a:xfrm>
+                      <a:off x="0" y="0"/>
+                      <a:ext cx="6188710" cy="972185"/>
+                    </a:xfrm>
+                    <a:prstGeom prst="rect">
+                      <a:avLst/>
+                    </a:prstGeom>
+                  </pic:spPr>
+                </pic:pic>
+              </a:graphicData>
+            </a:graphic>
+          </wp:inline>
+        </w:drawing>
+      </w:r>
+    </w:p>
+    <w:p>
+      <w:pPr>
+        <w:rPr>
+          <w:lang w:val="es-ES_tradnl"/>
+        </w:rPr>
+      </w:pPr>
+      <w:r>
+        <w:rPr>
+          <w:noProof/>
+        </w:rPr>
+        <w:drawing>
+          <wp:inline distT="0" distB="0" distL="0" distR="0" wp14:anchorId="63863A69" wp14:editId="2F7BA955">
+            <wp:extent cx="6188710" cy="1430020"/>
+            <wp:effectExtent l="0" t="0" r="2540" b="0"/>
+            <wp:docPr id="1003307915" name="Imagen 1" descr="Tabla&#10;&#10;El contenido generado por IA puede ser incorrecto."/>
+            <wp:cNvGraphicFramePr>
+              <a:graphicFrameLocks xmlns:a="http://schemas.openxmlformats.org/drawingml/2006/main" noChangeAspect="1"/>
+            </wp:cNvGraphicFramePr>
+            <a:graphic xmlns:a="http://schemas.openxmlformats.org/drawingml/2006/main">
+              <a:graphicData uri="http://schemas.openxmlformats.org/drawingml/2006/picture">
+                <pic:pic xmlns:pic="http://schemas.openxmlformats.org/drawingml/2006/picture">
+                  <pic:nvPicPr>
+                    <pic:cNvPr id="1003307915" name="Imagen 1" descr="Tabla&#10;&#10;El contenido generado por IA puede ser incorrecto."/>
+                    <pic:cNvPicPr/>
+                  </pic:nvPicPr>
+                  <pic:blipFill>
+                    <a:blip r:embed="rId9"/>
+                    <a:stretch>
+                      <a:fillRect/>
+                    </a:stretch>
+                  </pic:blipFill>
+                  <pic:spPr>
+                    <a:xfrm>
+                      <a:off x="0" y="0"/>
+                      <a:ext cx="6188710" cy="1430020"/>
+                    </a:xfrm>
+                    <a:prstGeom prst="rect">
+                      <a:avLst/>
+                    </a:prstGeom>
+                  </pic:spPr>
+                </pic:pic>
+              </a:graphicData>
+            </a:graphic>
+          </wp:inline>
+        </w:drawing>
+      </w:r>
+    </w:p>
     <w:sectPr>
-      <w:footerReference w:type="even" r:id="rId8"/>
-      <w:footerReference w:type="default" r:id="rId9"/>
+      <w:footerReference w:type="even" r:id="rId10"/>
+      <w:footerReference w:type="default" r:id="rId11"/>
       <w:pgSz w:w="11906" w:h="16838"/>
       <w:pgMar w:top="720" w:right="720" w:bottom="720" w:left="720" w:header="708" w:footer="708" w:gutter="0"/>
       <w:cols w:space="708"/>

</xml_diff>